<commit_message>
Report changed for meteorite
</commit_message>
<xml_diff>
--- a/Assignment1/TEAM_02_BIGDATA.docx
+++ b/Assignment1/TEAM_02_BIGDATA.docx
@@ -1,6 +1,6 @@
 
 <file path=word/document.xml><?xml version="1.0" encoding="utf-8"?>
-<w:document xmlns:wpc="http://schemas.microsoft.com/office/word/2010/wordprocessingCanvas" xmlns:mo="http://schemas.microsoft.com/office/mac/office/2008/main" xmlns:mc="http://schemas.openxmlformats.org/markup-compatibility/2006" xmlns:mv="urn:schemas-microsoft-com:mac:vml" xmlns:o="urn:schemas-microsoft-com:office:office" xmlns:r="http://schemas.openxmlformats.org/officeDocument/2006/relationships" xmlns:m="http://schemas.openxmlformats.org/officeDocument/2006/math" xmlns:v="urn:schemas-microsoft-com:vml" xmlns:wp14="http://schemas.microsoft.com/office/word/2010/wordprocessingDrawing" xmlns:wp="http://schemas.openxmlformats.org/drawingml/2006/wordprocessingDrawing" xmlns:w10="urn:schemas-microsoft-com:office:word" xmlns:w="http://schemas.openxmlformats.org/wordprocessingml/2006/main" xmlns:w14="http://schemas.microsoft.com/office/word/2010/wordml" xmlns:w15="http://schemas.microsoft.com/office/word/2012/wordml" xmlns:wpg="http://schemas.microsoft.com/office/word/2010/wordprocessingGroup" xmlns:wpi="http://schemas.microsoft.com/office/word/2010/wordprocessingInk" xmlns:wne="http://schemas.microsoft.com/office/word/2006/wordml" xmlns:wps="http://schemas.microsoft.com/office/word/2010/wordprocessingShape" mc:Ignorable="w14 w15 wp14">
+<w:document xmlns:wpc="http://schemas.microsoft.com/office/word/2010/wordprocessingCanvas" xmlns:cx="http://schemas.microsoft.com/office/drawing/2014/chartex" xmlns:cx1="http://schemas.microsoft.com/office/drawing/2015/9/8/chartex" xmlns:cx2="http://schemas.microsoft.com/office/drawing/2015/10/21/chartex" xmlns:cx3="http://schemas.microsoft.com/office/drawing/2016/5/9/chartex" xmlns:cx4="http://schemas.microsoft.com/office/drawing/2016/5/10/chartex" xmlns:cx5="http://schemas.microsoft.com/office/drawing/2016/5/11/chartex" xmlns:cx6="http://schemas.microsoft.com/office/drawing/2016/5/12/chartex" xmlns:cx7="http://schemas.microsoft.com/office/drawing/2016/5/13/chartex" xmlns:cx8="http://schemas.microsoft.com/office/drawing/2016/5/14/chartex" xmlns:mc="http://schemas.openxmlformats.org/markup-compatibility/2006" xmlns:aink="http://schemas.microsoft.com/office/drawing/2016/ink" xmlns:am3d="http://schemas.microsoft.com/office/drawing/2017/model3d" xmlns:o="urn:schemas-microsoft-com:office:office" xmlns:r="http://schemas.openxmlformats.org/officeDocument/2006/relationships" xmlns:m="http://schemas.openxmlformats.org/officeDocument/2006/math" xmlns:v="urn:schemas-microsoft-com:vml" xmlns:wp14="http://schemas.microsoft.com/office/word/2010/wordprocessingDrawing" xmlns:wp="http://schemas.openxmlformats.org/drawingml/2006/wordprocessingDrawing" xmlns:w10="urn:schemas-microsoft-com:office:word" xmlns:w="http://schemas.openxmlformats.org/wordprocessingml/2006/main" xmlns:w14="http://schemas.microsoft.com/office/word/2010/wordml" xmlns:w15="http://schemas.microsoft.com/office/word/2012/wordml" xmlns:w16cid="http://schemas.microsoft.com/office/word/2016/wordml/cid" xmlns:w16se="http://schemas.microsoft.com/office/word/2015/wordml/symex" xmlns:wpg="http://schemas.microsoft.com/office/word/2010/wordprocessingGroup" xmlns:wpi="http://schemas.microsoft.com/office/word/2010/wordprocessingInk" xmlns:wne="http://schemas.microsoft.com/office/word/2006/wordml" xmlns:wps="http://schemas.microsoft.com/office/word/2010/wordprocessingShape" mc:Ignorable="w14 w15 w16se w16cid wp14">
   <w:body>
     <w:p>
       <w:pPr>
@@ -162,11 +162,11 @@
       </w:r>
       <w:proofErr w:type="spellStart"/>
       <w:r>
-        <w:t>eg</w:t>
+        <w:t>eg.</w:t>
       </w:r>
       <w:proofErr w:type="spellEnd"/>
       <w:r>
-        <w:t>. city is missing from the UFO sighting location</w:t>
+        <w:t xml:space="preserve"> city is missing from the UFO sighting location</w:t>
       </w:r>
     </w:p>
     <w:p>
@@ -184,11 +184,11 @@
       </w:r>
       <w:proofErr w:type="spellStart"/>
       <w:r>
-        <w:t>Eg</w:t>
+        <w:t>Eg.</w:t>
       </w:r>
       <w:proofErr w:type="spellEnd"/>
       <w:r>
-        <w:t>. the description is there in the city column)</w:t>
+        <w:t xml:space="preserve"> the description is there in the city column)</w:t>
       </w:r>
     </w:p>
     <w:p>
@@ -739,11 +739,8 @@
         <w:r>
           <w:rPr>
             <w:rStyle w:val="Hyperlink"/>
-            <w:rFonts w:asciiTheme="minorHAnsi" w:hAnsiTheme="minorHAnsi" w:cstheme="minorHAnsi"/>
-            <w:sz w:val="22"/>
-            <w:szCs w:val="22"/>
           </w:rPr>
-          <w:t>https://data.nasa.gov/Space-Science/Meteorite-Landings/gh4g-9sfh</w:t>
+          <w:t>https://data.nasa.gov/resource/y77d-th95.json?$limit=50000</w:t>
         </w:r>
       </w:hyperlink>
     </w:p>
@@ -1024,6 +1021,84 @@
       </w:pPr>
       <w:r>
         <w:rPr>
+          <w:rFonts w:asciiTheme="minorHAnsi" w:eastAsiaTheme="minorHAnsi" w:hAnsiTheme="minorHAnsi" w:cstheme="minorBidi"/>
+          <w:sz w:val="22"/>
+          <w:szCs w:val="22"/>
+        </w:rPr>
+        <w:t xml:space="preserve">The dataset is in the JSON format, which we had downloaded using SODA </w:t>
+      </w:r>
+      <w:proofErr w:type="gramStart"/>
+      <w:r>
+        <w:rPr>
+          <w:rFonts w:asciiTheme="minorHAnsi" w:eastAsiaTheme="minorHAnsi" w:hAnsiTheme="minorHAnsi" w:cstheme="minorBidi"/>
+          <w:sz w:val="22"/>
+          <w:szCs w:val="22"/>
+        </w:rPr>
+        <w:t>API(</w:t>
+      </w:r>
+      <w:proofErr w:type="gramEnd"/>
+      <w:r>
+        <w:rPr>
+          <w:rFonts w:asciiTheme="minorHAnsi" w:eastAsiaTheme="minorHAnsi" w:hAnsiTheme="minorHAnsi" w:cstheme="minorBidi"/>
+          <w:sz w:val="22"/>
+          <w:szCs w:val="22"/>
+        </w:rPr>
+        <w:t xml:space="preserve">by using parameter limit=50,000). The dataset is stored in file </w:t>
+      </w:r>
+      <w:proofErr w:type="spellStart"/>
+      <w:proofErr w:type="gramStart"/>
+      <w:r>
+        <w:rPr>
+          <w:rFonts w:asciiTheme="minorHAnsi" w:eastAsiaTheme="minorHAnsi" w:hAnsiTheme="minorHAnsi" w:cstheme="minorBidi"/>
+          <w:sz w:val="22"/>
+          <w:szCs w:val="22"/>
+        </w:rPr>
+        <w:t>meteorites.json</w:t>
+      </w:r>
+      <w:proofErr w:type="spellEnd"/>
+      <w:proofErr w:type="gramEnd"/>
+      <w:r>
+        <w:rPr>
+          <w:rFonts w:asciiTheme="minorHAnsi" w:eastAsiaTheme="minorHAnsi" w:hAnsiTheme="minorHAnsi" w:cstheme="minorBidi"/>
+          <w:sz w:val="22"/>
+          <w:szCs w:val="22"/>
+        </w:rPr>
+        <w:t>. Then we wrote a python script meteor.py to extract the said three features as follows.</w:t>
+      </w:r>
+      <w:r>
+        <w:rPr>
+          <w:rFonts w:asciiTheme="minorHAnsi" w:eastAsiaTheme="minorHAnsi" w:hAnsiTheme="minorHAnsi" w:cstheme="minorBidi"/>
+          <w:sz w:val="22"/>
+          <w:szCs w:val="22"/>
+        </w:rPr>
+        <w:t xml:space="preserve"> </w:t>
+      </w:r>
+      <w:r>
+        <w:rPr>
+          <w:rFonts w:asciiTheme="minorHAnsi" w:eastAsiaTheme="minorHAnsi" w:hAnsiTheme="minorHAnsi" w:cstheme="minorBidi"/>
+          <w:sz w:val="22"/>
+          <w:szCs w:val="22"/>
+        </w:rPr>
+        <w:t>The same script merges the data with the UFO sighting dataset and the</w:t>
+      </w:r>
+      <w:r>
+        <w:rPr>
+          <w:rFonts w:asciiTheme="minorHAnsi" w:eastAsiaTheme="minorHAnsi" w:hAnsiTheme="minorHAnsi" w:cstheme="minorBidi"/>
+          <w:sz w:val="22"/>
+          <w:szCs w:val="22"/>
+        </w:rPr>
+        <w:t xml:space="preserve"> airport features.</w:t>
+      </w:r>
+      <w:r>
+        <w:rPr>
+          <w:rFonts w:asciiTheme="minorHAnsi" w:eastAsiaTheme="minorHAnsi" w:hAnsiTheme="minorHAnsi" w:cstheme="minorBidi"/>
+          <w:sz w:val="22"/>
+          <w:szCs w:val="22"/>
+        </w:rPr>
+        <w:t xml:space="preserve"> </w:t>
+      </w:r>
+      <w:r>
+        <w:rPr>
           <w:rFonts w:asciiTheme="minorHAnsi" w:hAnsiTheme="minorHAnsi" w:cstheme="minorHAnsi"/>
           <w:color w:val="454545"/>
           <w:sz w:val="22"/>
@@ -1058,14 +1133,16 @@
         </w:rPr>
         <w:t xml:space="preserve"> based on the longitude and latitude of meteor landing, and the possibility that the meteor could have been confused as a UFO sighting, which is based upon the threshold on the distance and the year in which the meteor landing happened. </w:t>
       </w:r>
-      <w:r>
-        <w:rPr>
-          <w:rFonts w:asciiTheme="minorHAnsi" w:hAnsiTheme="minorHAnsi" w:cstheme="minorHAnsi"/>
-          <w:color w:val="454545"/>
-          <w:sz w:val="22"/>
-          <w:szCs w:val="22"/>
-        </w:rPr>
-        <w:t xml:space="preserve"> To narrow down the number of comparisons, we indexed all the meteor landings based on the year n which it happened and then compared it to UFO sightings of that </w:t>
+      <w:bookmarkStart w:id="0" w:name="_GoBack"/>
+      <w:bookmarkEnd w:id="0"/>
+      <w:r>
+        <w:rPr>
+          <w:rFonts w:asciiTheme="minorHAnsi" w:hAnsiTheme="minorHAnsi" w:cstheme="minorHAnsi"/>
+          <w:color w:val="454545"/>
+          <w:sz w:val="22"/>
+          <w:szCs w:val="22"/>
+        </w:rPr>
+        <w:t xml:space="preserve">To narrow down the number of comparisons, we indexed all the meteor landings based on the year n which it happened and then compared it to UFO sightings of that </w:t>
       </w:r>
       <w:r>
         <w:rPr>
@@ -2007,13 +2084,16 @@
         <w:t>emoved the data related to District of Columbia as the County names were empty strings</w:t>
       </w:r>
       <w:r>
-        <w:t xml:space="preserve"> and also some junk data related to Postal </w:t>
-      </w:r>
-      <w:proofErr w:type="spellStart"/>
-      <w:r>
-        <w:t>Serrvice</w:t>
-      </w:r>
-      <w:proofErr w:type="spellEnd"/>
+        <w:t xml:space="preserve"> </w:t>
+      </w:r>
+      <w:proofErr w:type="gramStart"/>
+      <w:r>
+        <w:t>and also</w:t>
+      </w:r>
+      <w:proofErr w:type="gramEnd"/>
+      <w:r>
+        <w:t xml:space="preserve"> some junk data related to Postal Service</w:t>
+      </w:r>
     </w:p>
     <w:p>
       <w:pPr>
@@ -2049,6 +2129,7 @@
         <w:jc w:val="both"/>
       </w:pPr>
       <w:r>
+        <w:lastRenderedPageBreak/>
         <w:t xml:space="preserve">From the total UFO sightings there are 51547 sightings for valid 50 US states and out of which for 5883 sightings we could not map to the county due to the above-mentioned data issues. </w:t>
       </w:r>
     </w:p>
@@ -2063,7 +2144,6 @@
         <w:jc w:val="both"/>
       </w:pPr>
       <w:r>
-        <w:lastRenderedPageBreak/>
         <w:t>There are some i</w:t>
       </w:r>
       <w:r>
@@ -3077,7 +3157,16 @@
           <w:b/>
           <w:i/>
         </w:rPr>
-        <w:t xml:space="preserve"> sightings to the number of movies in that year &lt; 2</w:t>
+        <w:t xml:space="preserve"> sightings to the number of </w:t>
+      </w:r>
+      <w:r>
+        <w:rPr>
+          <w:rFonts w:cstheme="minorHAnsi"/>
+          <w:b/>
+          <w:i/>
+        </w:rPr>
+        <w:lastRenderedPageBreak/>
+        <w:t>movies in that year &lt; 2</w:t>
       </w:r>
       <w:r>
         <w:rPr>
@@ -3201,8 +3290,6 @@
           <w:rFonts w:cstheme="minorHAnsi"/>
         </w:rPr>
       </w:pPr>
-      <w:bookmarkStart w:id="0" w:name="_GoBack"/>
-      <w:bookmarkEnd w:id="0"/>
     </w:p>
     <w:p>
       <w:pPr>
@@ -3237,8 +3324,8 @@
 </file>
 
 <file path=word/numbering.xml><?xml version="1.0" encoding="utf-8"?>
-<w:numbering xmlns:wpc="http://schemas.microsoft.com/office/word/2010/wordprocessingCanvas" xmlns:mo="http://schemas.microsoft.com/office/mac/office/2008/main" xmlns:mc="http://schemas.openxmlformats.org/markup-compatibility/2006" xmlns:mv="urn:schemas-microsoft-com:mac:vml" xmlns:o="urn:schemas-microsoft-com:office:office" xmlns:r="http://schemas.openxmlformats.org/officeDocument/2006/relationships" xmlns:m="http://schemas.openxmlformats.org/officeDocument/2006/math" xmlns:v="urn:schemas-microsoft-com:vml" xmlns:wp14="http://schemas.microsoft.com/office/word/2010/wordprocessingDrawing" xmlns:wp="http://schemas.openxmlformats.org/drawingml/2006/wordprocessingDrawing" xmlns:w10="urn:schemas-microsoft-com:office:word" xmlns:w="http://schemas.openxmlformats.org/wordprocessingml/2006/main" xmlns:w14="http://schemas.microsoft.com/office/word/2010/wordml" xmlns:w15="http://schemas.microsoft.com/office/word/2012/wordml" xmlns:wpg="http://schemas.microsoft.com/office/word/2010/wordprocessingGroup" xmlns:wpi="http://schemas.microsoft.com/office/word/2010/wordprocessingInk" xmlns:wne="http://schemas.microsoft.com/office/word/2006/wordml" xmlns:wps="http://schemas.microsoft.com/office/word/2010/wordprocessingShape" mc:Ignorable="w14 w15 wp14">
-  <w:abstractNum w:abstractNumId="0">
+<w:numbering xmlns:wpc="http://schemas.microsoft.com/office/word/2010/wordprocessingCanvas" xmlns:cx="http://schemas.microsoft.com/office/drawing/2014/chartex" xmlns:cx1="http://schemas.microsoft.com/office/drawing/2015/9/8/chartex" xmlns:cx2="http://schemas.microsoft.com/office/drawing/2015/10/21/chartex" xmlns:cx3="http://schemas.microsoft.com/office/drawing/2016/5/9/chartex" xmlns:cx4="http://schemas.microsoft.com/office/drawing/2016/5/10/chartex" xmlns:cx5="http://schemas.microsoft.com/office/drawing/2016/5/11/chartex" xmlns:cx6="http://schemas.microsoft.com/office/drawing/2016/5/12/chartex" xmlns:cx7="http://schemas.microsoft.com/office/drawing/2016/5/13/chartex" xmlns:cx8="http://schemas.microsoft.com/office/drawing/2016/5/14/chartex" xmlns:mc="http://schemas.openxmlformats.org/markup-compatibility/2006" xmlns:aink="http://schemas.microsoft.com/office/drawing/2016/ink" xmlns:am3d="http://schemas.microsoft.com/office/drawing/2017/model3d" xmlns:o="urn:schemas-microsoft-com:office:office" xmlns:r="http://schemas.openxmlformats.org/officeDocument/2006/relationships" xmlns:m="http://schemas.openxmlformats.org/officeDocument/2006/math" xmlns:v="urn:schemas-microsoft-com:vml" xmlns:wp14="http://schemas.microsoft.com/office/word/2010/wordprocessingDrawing" xmlns:wp="http://schemas.openxmlformats.org/drawingml/2006/wordprocessingDrawing" xmlns:w10="urn:schemas-microsoft-com:office:word" xmlns:w="http://schemas.openxmlformats.org/wordprocessingml/2006/main" xmlns:w14="http://schemas.microsoft.com/office/word/2010/wordml" xmlns:w15="http://schemas.microsoft.com/office/word/2012/wordml" xmlns:w16cid="http://schemas.microsoft.com/office/word/2016/wordml/cid" xmlns:w16se="http://schemas.microsoft.com/office/word/2015/wordml/symex" xmlns:wpg="http://schemas.microsoft.com/office/word/2010/wordprocessingGroup" xmlns:wpi="http://schemas.microsoft.com/office/word/2010/wordprocessingInk" xmlns:wne="http://schemas.microsoft.com/office/word/2006/wordml" xmlns:wps="http://schemas.microsoft.com/office/word/2010/wordprocessingShape" mc:Ignorable="w14 w15 w16se w16cid wp14">
+  <w:abstractNum w:abstractNumId="0" w15:restartNumberingAfterBreak="0">
     <w:nsid w:val="09F53BB9"/>
     <w:multiLevelType w:val="hybridMultilevel"/>
     <w:tmpl w:val="C450C1A8"/>
@@ -3351,7 +3438,7 @@
       </w:rPr>
     </w:lvl>
   </w:abstractNum>
-  <w:abstractNum w:abstractNumId="1">
+  <w:abstractNum w:abstractNumId="1" w15:restartNumberingAfterBreak="0">
     <w:nsid w:val="0AD53A2B"/>
     <w:multiLevelType w:val="hybridMultilevel"/>
     <w:tmpl w:val="758E5CF0"/>
@@ -3437,7 +3524,7 @@
       </w:pPr>
     </w:lvl>
   </w:abstractNum>
-  <w:abstractNum w:abstractNumId="2">
+  <w:abstractNum w:abstractNumId="2" w15:restartNumberingAfterBreak="0">
     <w:nsid w:val="0C7B7560"/>
     <w:multiLevelType w:val="hybridMultilevel"/>
     <w:tmpl w:val="783040CA"/>
@@ -3550,7 +3637,7 @@
       </w:rPr>
     </w:lvl>
   </w:abstractNum>
-  <w:abstractNum w:abstractNumId="3">
+  <w:abstractNum w:abstractNumId="3" w15:restartNumberingAfterBreak="0">
     <w:nsid w:val="14A071B0"/>
     <w:multiLevelType w:val="hybridMultilevel"/>
     <w:tmpl w:val="4C666172"/>
@@ -3663,7 +3750,7 @@
       </w:rPr>
     </w:lvl>
   </w:abstractNum>
-  <w:abstractNum w:abstractNumId="4">
+  <w:abstractNum w:abstractNumId="4" w15:restartNumberingAfterBreak="0">
     <w:nsid w:val="16D75F35"/>
     <w:multiLevelType w:val="hybridMultilevel"/>
     <w:tmpl w:val="75BE5FE2"/>
@@ -3776,7 +3863,7 @@
       </w:rPr>
     </w:lvl>
   </w:abstractNum>
-  <w:abstractNum w:abstractNumId="5">
+  <w:abstractNum w:abstractNumId="5" w15:restartNumberingAfterBreak="0">
     <w:nsid w:val="1B775832"/>
     <w:multiLevelType w:val="hybridMultilevel"/>
     <w:tmpl w:val="6C2AFB30"/>
@@ -3889,7 +3976,7 @@
       </w:rPr>
     </w:lvl>
   </w:abstractNum>
-  <w:abstractNum w:abstractNumId="6">
+  <w:abstractNum w:abstractNumId="6" w15:restartNumberingAfterBreak="0">
     <w:nsid w:val="322576A1"/>
     <w:multiLevelType w:val="hybridMultilevel"/>
     <w:tmpl w:val="466043C2"/>
@@ -3978,7 +4065,7 @@
       </w:pPr>
     </w:lvl>
   </w:abstractNum>
-  <w:abstractNum w:abstractNumId="7">
+  <w:abstractNum w:abstractNumId="7" w15:restartNumberingAfterBreak="0">
     <w:nsid w:val="3D3841C8"/>
     <w:multiLevelType w:val="hybridMultilevel"/>
     <w:tmpl w:val="049E96B8"/>
@@ -4067,7 +4154,7 @@
       </w:pPr>
     </w:lvl>
   </w:abstractNum>
-  <w:abstractNum w:abstractNumId="8">
+  <w:abstractNum w:abstractNumId="8" w15:restartNumberingAfterBreak="0">
     <w:nsid w:val="440E1B2A"/>
     <w:multiLevelType w:val="hybridMultilevel"/>
     <w:tmpl w:val="C4EAC8FA"/>
@@ -4156,7 +4243,7 @@
       </w:pPr>
     </w:lvl>
   </w:abstractNum>
-  <w:abstractNum w:abstractNumId="9">
+  <w:abstractNum w:abstractNumId="9" w15:restartNumberingAfterBreak="0">
     <w:nsid w:val="55770CD8"/>
     <w:multiLevelType w:val="hybridMultilevel"/>
     <w:tmpl w:val="CC08E65C"/>
@@ -4242,7 +4329,7 @@
       </w:pPr>
     </w:lvl>
   </w:abstractNum>
-  <w:abstractNum w:abstractNumId="10">
+  <w:abstractNum w:abstractNumId="10" w15:restartNumberingAfterBreak="0">
     <w:nsid w:val="5AF24006"/>
     <w:multiLevelType w:val="hybridMultilevel"/>
     <w:tmpl w:val="CC08E65C"/>
@@ -4328,7 +4415,7 @@
       </w:pPr>
     </w:lvl>
   </w:abstractNum>
-  <w:abstractNum w:abstractNumId="11">
+  <w:abstractNum w:abstractNumId="11" w15:restartNumberingAfterBreak="0">
     <w:nsid w:val="612D4B5E"/>
     <w:multiLevelType w:val="hybridMultilevel"/>
     <w:tmpl w:val="809097A2"/>
@@ -4417,7 +4504,7 @@
       </w:pPr>
     </w:lvl>
   </w:abstractNum>
-  <w:abstractNum w:abstractNumId="12">
+  <w:abstractNum w:abstractNumId="12" w15:restartNumberingAfterBreak="0">
     <w:nsid w:val="66336D18"/>
     <w:multiLevelType w:val="hybridMultilevel"/>
     <w:tmpl w:val="194CBAE0"/>
@@ -4503,7 +4590,7 @@
       </w:pPr>
     </w:lvl>
   </w:abstractNum>
-  <w:abstractNum w:abstractNumId="13">
+  <w:abstractNum w:abstractNumId="13" w15:restartNumberingAfterBreak="0">
     <w:nsid w:val="6CF25F98"/>
     <w:multiLevelType w:val="hybridMultilevel"/>
     <w:tmpl w:val="ABEE7A42"/>
@@ -4592,7 +4679,7 @@
       </w:pPr>
     </w:lvl>
   </w:abstractNum>
-  <w:abstractNum w:abstractNumId="14">
+  <w:abstractNum w:abstractNumId="14" w15:restartNumberingAfterBreak="0">
     <w:nsid w:val="7F606B37"/>
     <w:multiLevelType w:val="multilevel"/>
     <w:tmpl w:val="59765DBC"/>
@@ -4787,7 +4874,7 @@
 </file>
 
 <file path=word/styles.xml><?xml version="1.0" encoding="utf-8"?>
-<w:styles xmlns:mc="http://schemas.openxmlformats.org/markup-compatibility/2006" xmlns:r="http://schemas.openxmlformats.org/officeDocument/2006/relationships" xmlns:w="http://schemas.openxmlformats.org/wordprocessingml/2006/main" xmlns:w14="http://schemas.microsoft.com/office/word/2010/wordml" xmlns:w15="http://schemas.microsoft.com/office/word/2012/wordml" mc:Ignorable="w14 w15">
+<w:styles xmlns:mc="http://schemas.openxmlformats.org/markup-compatibility/2006" xmlns:r="http://schemas.openxmlformats.org/officeDocument/2006/relationships" xmlns:w="http://schemas.openxmlformats.org/wordprocessingml/2006/main" xmlns:w14="http://schemas.microsoft.com/office/word/2010/wordml" xmlns:w15="http://schemas.microsoft.com/office/word/2012/wordml" xmlns:w16cid="http://schemas.microsoft.com/office/word/2016/wordml/cid" xmlns:w16se="http://schemas.microsoft.com/office/word/2015/wordml/symex" mc:Ignorable="w14 w15 w16se w16cid">
   <w:docDefaults>
     <w:rPrDefault>
       <w:rPr>
@@ -4803,7 +4890,7 @@
       </w:pPr>
     </w:pPrDefault>
   </w:docDefaults>
-  <w:latentStyles w:defLockedState="0" w:defUIPriority="99" w:defSemiHidden="0" w:defUnhideWhenUsed="0" w:defQFormat="0" w:count="382">
+  <w:latentStyles w:defLockedState="0" w:defUIPriority="99" w:defSemiHidden="0" w:defUnhideWhenUsed="0" w:defQFormat="0" w:count="375">
     <w:lsdException w:name="Normal" w:uiPriority="0" w:qFormat="1"/>
     <w:lsdException w:name="heading 1" w:uiPriority="9" w:qFormat="1"/>
     <w:lsdException w:name="heading 2" w:semiHidden="1" w:uiPriority="9" w:unhideWhenUsed="1" w:qFormat="1"/>
@@ -5409,7 +5496,6 @@
       <w:spacing w:after="0" w:line="240" w:lineRule="auto"/>
     </w:pPr>
     <w:tblPr>
-      <w:tblInd w:w="0" w:type="dxa"/>
       <w:tblBorders>
         <w:top w:val="single" w:sz="4" w:space="0" w:color="auto"/>
         <w:left w:val="single" w:sz="4" w:space="0" w:color="auto"/>
@@ -5418,12 +5504,6 @@
         <w:insideH w:val="single" w:sz="4" w:space="0" w:color="auto"/>
         <w:insideV w:val="single" w:sz="4" w:space="0" w:color="auto"/>
       </w:tblBorders>
-      <w:tblCellMar>
-        <w:top w:w="0" w:type="dxa"/>
-        <w:left w:w="108" w:type="dxa"/>
-        <w:bottom w:w="0" w:type="dxa"/>
-        <w:right w:w="108" w:type="dxa"/>
-      </w:tblCellMar>
     </w:tblPr>
   </w:style>
   <w:style w:type="character" w:customStyle="1" w:styleId="Heading4Char">
@@ -5439,11 +5519,21 @@
       <w:color w:val="2F5496" w:themeColor="accent1" w:themeShade="BF"/>
     </w:rPr>
   </w:style>
-  <w:style w:type="character" w:customStyle="1" w:styleId="UnresolvedMention">
+  <w:style w:type="character" w:customStyle="1" w:styleId="UnresolvedMention2">
+    <w:name w:val="Unresolved Mention2"/>
+    <w:basedOn w:val="DefaultParagraphFont"/>
+    <w:uiPriority w:val="99"/>
+    <w:rsid w:val="00D80725"/>
+    <w:rPr>
+      <w:color w:val="808080"/>
+      <w:shd w:val="clear" w:color="auto" w:fill="E6E6E6"/>
+    </w:rPr>
+  </w:style>
+  <w:style w:type="character" w:styleId="UnresolvedMention">
     <w:name w:val="Unresolved Mention"/>
     <w:basedOn w:val="DefaultParagraphFont"/>
     <w:uiPriority w:val="99"/>
-    <w:rsid w:val="00D80725"/>
+    <w:rsid w:val="00B82A81"/>
     <w:rPr>
       <w:color w:val="808080"/>
       <w:shd w:val="clear" w:color="auto" w:fill="E6E6E6"/>

</xml_diff>

<commit_message>
CHanges in report and added the merge Airport file
</commit_message>
<xml_diff>
--- a/Assignment1/TEAM_02_BIGDATA.docx
+++ b/Assignment1/TEAM_02_BIGDATA.docx
@@ -641,21 +641,14 @@
         </w:rPr>
         <w:t>Dataset 1</w:t>
       </w:r>
-    </w:p>
-    <w:p>
-      <w:pPr>
-        <w:pStyle w:val="m-5265572960074773711gmail-p1"/>
-        <w:shd w:val="clear" w:color="auto" w:fill="FFFFFF"/>
-        <w:spacing w:before="0" w:beforeAutospacing="0" w:after="0" w:afterAutospacing="0"/>
-        <w:contextualSpacing/>
-        <w:jc w:val="both"/>
-        <w:rPr>
-          <w:rFonts w:asciiTheme="minorHAnsi" w:hAnsiTheme="minorHAnsi" w:cstheme="minorHAnsi"/>
-          <w:color w:val="454545"/>
-          <w:sz w:val="22"/>
-          <w:szCs w:val="22"/>
-        </w:rPr>
-      </w:pPr>
+      <w:r>
+        <w:rPr>
+          <w:rFonts w:asciiTheme="minorHAnsi" w:hAnsiTheme="minorHAnsi"/>
+        </w:rPr>
+        <w:t xml:space="preserve"> </w:t>
+      </w:r>
+      <w:bookmarkStart w:id="0" w:name="_GoBack"/>
+      <w:bookmarkEnd w:id="0"/>
       <w:r>
         <w:rPr>
           <w:rFonts w:asciiTheme="minorHAnsi" w:hAnsiTheme="minorHAnsi" w:cstheme="minorHAnsi"/>
@@ -1071,7 +1064,6 @@
         </w:rPr>
         <w:t xml:space="preserve">by using parameter limit=50,000). The dataset is stored in file </w:t>
       </w:r>
-      <w:bookmarkStart w:id="0" w:name="_GoBack"/>
       <w:proofErr w:type="spellStart"/>
       <w:proofErr w:type="gramStart"/>
       <w:r>
@@ -1083,7 +1075,6 @@
         </w:rPr>
         <w:t>meteorites.json</w:t>
       </w:r>
-      <w:bookmarkEnd w:id="0"/>
       <w:proofErr w:type="spellEnd"/>
       <w:proofErr w:type="gramEnd"/>
       <w:r>

</xml_diff>

<commit_message>
File in use updated, Report format updated
</commit_message>
<xml_diff>
--- a/Assignment1/TEAM_02_BIGDATA.docx
+++ b/Assignment1/TEAM_02_BIGDATA.docx
@@ -16,13 +16,48 @@
         <w:t>_Report</w:t>
       </w:r>
     </w:p>
-    <w:p>
-      <w:pPr>
-        <w:spacing w:line="240" w:lineRule="auto"/>
-        <w:contextualSpacing/>
-        <w:jc w:val="both"/>
-      </w:pPr>
-    </w:p>
+    <w:p/>
+    <w:p>
+      <w:pPr>
+        <w:pStyle w:val="Heading2"/>
+        <w:rPr>
+          <w:color w:val="000000" w:themeColor="text1"/>
+          <w:sz w:val="24"/>
+        </w:rPr>
+      </w:pPr>
+      <w:r>
+        <w:t xml:space="preserve">Input File: </w:t>
+      </w:r>
+      <w:r>
+        <w:rPr>
+          <w:color w:val="000000" w:themeColor="text1"/>
+          <w:sz w:val="24"/>
+        </w:rPr>
+        <w:t>ufo_awesome.json</w:t>
+      </w:r>
+    </w:p>
+    <w:p>
+      <w:pPr>
+        <w:pStyle w:val="Heading2"/>
+        <w:rPr>
+          <w:sz w:val="24"/>
+        </w:rPr>
+      </w:pPr>
+      <w:r>
+        <w:t>Output file:</w:t>
+      </w:r>
+      <w:r>
+        <w:t xml:space="preserve"> </w:t>
+      </w:r>
+      <w:r>
+        <w:rPr>
+          <w:color w:val="000000" w:themeColor="text1"/>
+          <w:sz w:val="24"/>
+        </w:rPr>
+        <w:t>ufo_awesome_FINAL_OUTPUT.tsv</w:t>
+      </w:r>
+    </w:p>
+    <w:p/>
     <w:p>
       <w:pPr>
         <w:pStyle w:val="Heading2"/>
@@ -35,6 +70,9 @@
       </w:r>
       <w:r>
         <w:t xml:space="preserve"> and Cleaning</w:t>
+      </w:r>
+      <w:r>
+        <w:t xml:space="preserve"> </w:t>
       </w:r>
     </w:p>
     <w:p>
@@ -227,7 +265,7 @@
         <w:jc w:val="both"/>
         <w:rPr>
           <w:rStyle w:val="Hyperlink"/>
-          <w:rFonts w:ascii="Segoe UI" w:hAnsi="Segoe UI" w:cs="Segoe UI"/>
+          <w:rFonts w:cs="Segoe UI"/>
           <w:color w:val="0366D6"/>
           <w:shd w:val="clear" w:color="auto" w:fill="FFFFFF"/>
         </w:rPr>
@@ -251,7 +289,7 @@
         <w:r>
           <w:rPr>
             <w:rStyle w:val="Hyperlink"/>
-            <w:rFonts w:ascii="Segoe UI" w:hAnsi="Segoe UI" w:cs="Segoe UI"/>
+            <w:rFonts w:cs="Segoe UI"/>
             <w:color w:val="0366D6"/>
             <w:shd w:val="clear" w:color="auto" w:fill="FFFFFF"/>
           </w:rPr>
@@ -522,6 +560,7 @@
           <w:color w:val="24292E"/>
           <w:shd w:val="clear" w:color="auto" w:fill="FFFFFF"/>
         </w:rPr>
+        <w:lastRenderedPageBreak/>
         <w:t>Same city names across different states in USA. For these we had to include the state name in the location query string.</w:t>
       </w:r>
     </w:p>
@@ -532,85 +571,89 @@
         <w:contextualSpacing/>
         <w:jc w:val="both"/>
       </w:pPr>
-      <w:r>
-        <w:lastRenderedPageBreak/>
-        <w:t>Data Sets for additional 9 features:</w:t>
-      </w:r>
-    </w:p>
-    <w:p>
-      <w:pPr>
-        <w:pStyle w:val="Heading3"/>
+    </w:p>
+    <w:p>
+      <w:pPr>
+        <w:pStyle w:val="Heading2"/>
         <w:spacing w:line="240" w:lineRule="auto"/>
         <w:contextualSpacing/>
         <w:jc w:val="both"/>
-        <w:rPr>
-          <w:rFonts w:asciiTheme="minorHAnsi" w:hAnsiTheme="minorHAnsi"/>
-        </w:rPr>
-      </w:pPr>
-      <w:r>
-        <w:rPr>
-          <w:rFonts w:asciiTheme="minorHAnsi" w:hAnsiTheme="minorHAnsi"/>
+      </w:pPr>
+      <w:bookmarkStart w:id="0" w:name="_GoBack"/>
+      <w:bookmarkEnd w:id="0"/>
+      <w:r>
+        <w:t>Data Sets for additional 9 features:</w:t>
+      </w:r>
+    </w:p>
+    <w:p>
+      <w:pPr>
+        <w:pStyle w:val="Heading2"/>
+        <w:rPr>
+          <w:sz w:val="24"/>
+          <w:szCs w:val="24"/>
+        </w:rPr>
+      </w:pPr>
+      <w:r>
+        <w:rPr>
+          <w:sz w:val="24"/>
+          <w:szCs w:val="24"/>
         </w:rPr>
         <w:t>Dataset 1</w:t>
       </w:r>
       <w:r>
         <w:rPr>
-          <w:rFonts w:asciiTheme="minorHAnsi" w:hAnsiTheme="minorHAnsi"/>
+          <w:sz w:val="24"/>
+          <w:szCs w:val="24"/>
         </w:rPr>
         <w:t xml:space="preserve"> </w:t>
       </w:r>
       <w:r>
         <w:rPr>
-          <w:rFonts w:asciiTheme="minorHAnsi" w:hAnsiTheme="minorHAnsi" w:cstheme="minorHAnsi"/>
+          <w:sz w:val="24"/>
+          <w:szCs w:val="24"/>
+        </w:rPr>
+        <w:t xml:space="preserve">– Meteorite Landings: </w:t>
+      </w:r>
+      <w:r>
+        <w:rPr>
           <w:b/>
-          <w:color w:val="454545"/>
-          <w:sz w:val="22"/>
-          <w:szCs w:val="22"/>
+          <w:sz w:val="24"/>
+          <w:szCs w:val="24"/>
         </w:rPr>
         <w:t>Mime Type</w:t>
       </w:r>
       <w:r>
         <w:rPr>
-          <w:rFonts w:asciiTheme="minorHAnsi" w:hAnsiTheme="minorHAnsi" w:cstheme="minorHAnsi"/>
-          <w:color w:val="454545"/>
-          <w:sz w:val="22"/>
-          <w:szCs w:val="22"/>
+          <w:sz w:val="24"/>
+          <w:szCs w:val="24"/>
         </w:rPr>
         <w:t xml:space="preserve"> </w:t>
       </w:r>
       <w:r>
         <w:rPr>
-          <w:rFonts w:asciiTheme="minorHAnsi" w:hAnsiTheme="minorHAnsi" w:cstheme="minorHAnsi"/>
-          <w:color w:val="454545"/>
-          <w:sz w:val="22"/>
-          <w:szCs w:val="22"/>
+          <w:sz w:val="24"/>
+          <w:szCs w:val="24"/>
         </w:rPr>
         <w:t>–</w:t>
       </w:r>
       <w:r>
         <w:rPr>
-          <w:rFonts w:asciiTheme="minorHAnsi" w:hAnsiTheme="minorHAnsi" w:cstheme="minorHAnsi"/>
-          <w:color w:val="454545"/>
-          <w:sz w:val="22"/>
-          <w:szCs w:val="22"/>
+          <w:sz w:val="24"/>
+          <w:szCs w:val="24"/>
         </w:rPr>
         <w:t xml:space="preserve"> </w:t>
       </w:r>
       <w:r>
         <w:rPr>
-          <w:rFonts w:asciiTheme="minorHAnsi" w:hAnsiTheme="minorHAnsi" w:cstheme="minorHAnsi"/>
-          <w:color w:val="454545"/>
-          <w:sz w:val="22"/>
-          <w:szCs w:val="22"/>
+          <w:sz w:val="24"/>
+          <w:szCs w:val="24"/>
         </w:rPr>
         <w:t>Application/</w:t>
       </w:r>
       <w:r>
         <w:rPr>
-          <w:rFonts w:asciiTheme="minorHAnsi" w:hAnsiTheme="minorHAnsi" w:cstheme="minorHAnsi"/>
-          <w:color w:val="454545"/>
-          <w:sz w:val="22"/>
-          <w:szCs w:val="22"/>
+          <w:sz w:val="24"/>
+          <w:szCs w:val="24"/>
         </w:rPr>
         <w:t>JSON</w:t>
       </w:r>
@@ -652,6 +695,9 @@
         <w:r>
           <w:rPr>
             <w:rStyle w:val="Hyperlink"/>
+            <w:rFonts w:asciiTheme="minorHAnsi" w:hAnsiTheme="minorHAnsi"/>
+            <w:sz w:val="22"/>
+            <w:szCs w:val="22"/>
           </w:rPr>
           <w:t>https://data.nasa.gov/resource/y77d-th95.json?$limit=50000</w:t>
         </w:r>
@@ -909,29 +955,34 @@
         <w:jc w:val="both"/>
         <w:rPr>
           <w:i w:val="0"/>
+          <w:szCs w:val="24"/>
         </w:rPr>
       </w:pPr>
       <w:r>
         <w:rPr>
           <w:i w:val="0"/>
+          <w:szCs w:val="24"/>
         </w:rPr>
         <w:t>Features Extraction</w:t>
       </w:r>
       <w:r>
         <w:rPr>
           <w:i w:val="0"/>
+          <w:szCs w:val="24"/>
         </w:rPr>
         <w:t xml:space="preserve"> &amp; </w:t>
       </w:r>
       <w:r>
         <w:rPr>
           <w:i w:val="0"/>
+          <w:szCs w:val="24"/>
         </w:rPr>
         <w:t>Methodology</w:t>
       </w:r>
       <w:r>
         <w:rPr>
           <w:i w:val="0"/>
+          <w:szCs w:val="24"/>
         </w:rPr>
         <w:t>.</w:t>
       </w:r>
@@ -1265,29 +1316,61 @@
       </w:pPr>
       <w:r>
         <w:rPr>
+          <w:rFonts w:asciiTheme="minorHAnsi" w:hAnsiTheme="minorHAnsi"/>
           <w:b/>
+          <w:sz w:val="22"/>
         </w:rPr>
         <w:t xml:space="preserve">Input data </w:t>
       </w:r>
       <w:r>
         <w:rPr>
+          <w:rFonts w:asciiTheme="minorHAnsi" w:hAnsiTheme="minorHAnsi"/>
           <w:b/>
+          <w:sz w:val="22"/>
         </w:rPr>
         <w:t>Sour</w:t>
       </w:r>
       <w:r>
         <w:rPr>
+          <w:rFonts w:asciiTheme="minorHAnsi" w:hAnsiTheme="minorHAnsi"/>
           <w:b/>
+          <w:sz w:val="22"/>
         </w:rPr>
         <w:t>ces</w:t>
       </w:r>
       <w:r>
-        <w:t xml:space="preserve">: </w:t>
-      </w:r>
-      <w:r>
-        <w:t xml:space="preserve"> We took Census 2000 and 2010 data from </w:t>
-      </w:r>
-      <w:r>
+        <w:rPr>
+          <w:rFonts w:asciiTheme="minorHAnsi" w:hAnsiTheme="minorHAnsi"/>
+          <w:sz w:val="22"/>
+        </w:rPr>
+        <w:t>:</w:t>
+      </w:r>
+      <w:r>
+        <w:rPr>
+          <w:sz w:val="22"/>
+        </w:rPr>
+        <w:t xml:space="preserve"> </w:t>
+      </w:r>
+      <w:r>
+        <w:rPr>
+          <w:sz w:val="22"/>
+        </w:rPr>
+        <w:t xml:space="preserve"> </w:t>
+      </w:r>
+      <w:r>
+        <w:rPr>
+          <w:rFonts w:asciiTheme="minorHAnsi" w:hAnsiTheme="minorHAnsi"/>
+          <w:sz w:val="22"/>
+          <w:szCs w:val="22"/>
+        </w:rPr>
+        <w:t xml:space="preserve">We took Census 2000 and 2010 data from </w:t>
+      </w:r>
+      <w:r>
+        <w:rPr>
+          <w:rFonts w:asciiTheme="minorHAnsi" w:hAnsiTheme="minorHAnsi"/>
+          <w:sz w:val="22"/>
+          <w:szCs w:val="22"/>
+        </w:rPr>
         <w:t xml:space="preserve"> </w:t>
       </w:r>
       <w:hyperlink r:id="rId7" w:history="1">
@@ -1303,41 +1386,18 @@
       </w:hyperlink>
       <w:r>
         <w:rPr>
-          <w:rStyle w:val="Hyperlink"/>
-          <w:rFonts w:asciiTheme="minorHAnsi" w:hAnsiTheme="minorHAnsi" w:cstheme="minorHAnsi"/>
-          <w:sz w:val="22"/>
-          <w:szCs w:val="22"/>
-        </w:rPr>
-        <w:t xml:space="preserve"> </w:t>
-      </w:r>
-      <w:r>
-        <w:rPr>
-          <w:rStyle w:val="Hyperlink"/>
-          <w:rFonts w:asciiTheme="minorHAnsi" w:hAnsiTheme="minorHAnsi" w:cstheme="minorHAnsi"/>
-          <w:sz w:val="22"/>
-          <w:szCs w:val="22"/>
-        </w:rPr>
-        <w:t xml:space="preserve"> </w:t>
-      </w:r>
-    </w:p>
-    <w:p>
-      <w:pPr>
-        <w:pStyle w:val="m-5265572960074773711gmail-p1"/>
-        <w:shd w:val="clear" w:color="auto" w:fill="FFFFFF"/>
-        <w:spacing w:before="0" w:beforeAutospacing="0" w:after="0" w:afterAutospacing="0"/>
-        <w:contextualSpacing/>
-        <w:jc w:val="both"/>
-        <w:rPr>
-          <w:rStyle w:val="Hyperlink"/>
-          <w:rFonts w:asciiTheme="minorHAnsi" w:hAnsiTheme="minorHAnsi" w:cstheme="minorHAnsi"/>
-          <w:sz w:val="22"/>
-          <w:szCs w:val="22"/>
-        </w:rPr>
-      </w:pPr>
-      <w:r>
+          <w:rFonts w:asciiTheme="minorHAnsi" w:hAnsiTheme="minorHAnsi"/>
+          <w:sz w:val="22"/>
+          <w:szCs w:val="22"/>
+        </w:rPr>
         <w:t xml:space="preserve">, </w:t>
       </w:r>
       <w:r>
+        <w:rPr>
+          <w:rFonts w:asciiTheme="minorHAnsi" w:hAnsiTheme="minorHAnsi"/>
+          <w:sz w:val="22"/>
+          <w:szCs w:val="22"/>
+        </w:rPr>
         <w:t xml:space="preserve">Open data source at </w:t>
       </w:r>
       <w:hyperlink r:id="rId8" w:history="1">
@@ -1401,7 +1461,16 @@
           <w:sz w:val="22"/>
           <w:szCs w:val="22"/>
         </w:rPr>
-        <w:t xml:space="preserve"> Including few here. </w:t>
+        <w:t xml:space="preserve"> Including few here.</w:t>
+      </w:r>
+      <w:r>
+        <w:rPr>
+          <w:rFonts w:asciiTheme="minorHAnsi" w:hAnsiTheme="minorHAnsi" w:cstheme="minorHAnsi"/>
+          <w:color w:val="454545"/>
+          <w:sz w:val="22"/>
+          <w:szCs w:val="22"/>
+        </w:rPr>
+        <w:t xml:space="preserve"> </w:t>
       </w:r>
     </w:p>
     <w:tbl>
@@ -2128,6 +2197,7 @@
         <w:jc w:val="both"/>
       </w:pPr>
       <w:r>
+        <w:lastRenderedPageBreak/>
         <w:t xml:space="preserve">In the input file </w:t>
       </w:r>
       <w:r>
@@ -2180,7 +2250,6 @@
         <w:jc w:val="both"/>
       </w:pPr>
       <w:r>
-        <w:lastRenderedPageBreak/>
         <w:t>There are some i</w:t>
       </w:r>
       <w:r>
@@ -2531,7 +2600,7 @@
         <w:t>Dataset 3</w:t>
       </w:r>
       <w:r>
-        <w:t xml:space="preserve">: </w:t>
+        <w:t xml:space="preserve"> – Sci-Fi Movies: </w:t>
       </w:r>
       <w:r>
         <w:t>Mime Type – text/HTML</w:t>
@@ -2841,23 +2910,30 @@
       </w:pPr>
       <w:r>
         <w:rPr>
+          <w:rFonts w:asciiTheme="minorHAnsi" w:hAnsiTheme="minorHAnsi"/>
           <w:b/>
-        </w:rPr>
-        <w:t>Source</w:t>
-      </w:r>
-      <w:r>
-        <w:rPr>
+          <w:sz w:val="22"/>
+        </w:rPr>
+        <w:t>Source of the dataset acquired</w:t>
+      </w:r>
+      <w:r>
+        <w:rPr>
+          <w:rFonts w:asciiTheme="minorHAnsi" w:hAnsiTheme="minorHAnsi"/>
           <w:b/>
         </w:rPr>
-        <w:t xml:space="preserve"> of the dataset acquired:</w:t>
-      </w:r>
-      <w:r>
+        <w:t>:</w:t>
+      </w:r>
+      <w:r>
+        <w:rPr>
+          <w:rFonts w:asciiTheme="minorHAnsi" w:hAnsiTheme="minorHAnsi"/>
+        </w:rPr>
         <w:t xml:space="preserve"> </w:t>
       </w:r>
       <w:hyperlink r:id="rId10" w:history="1">
         <w:r>
           <w:rPr>
             <w:rStyle w:val="Hyperlink"/>
+            <w:rFonts w:asciiTheme="minorHAnsi" w:hAnsiTheme="minorHAnsi"/>
           </w:rPr>
           <w:t>https://en.wikipedia.org/wiki/Lists_of_science_fiction_films</w:t>
         </w:r>
@@ -2874,30 +2950,19 @@
     </w:p>
     <w:p>
       <w:pPr>
-        <w:pStyle w:val="m-5265572960074773711gmail-p1"/>
-        <w:shd w:val="clear" w:color="auto" w:fill="FFFFFF"/>
-        <w:spacing w:before="0" w:beforeAutospacing="0" w:after="0" w:afterAutospacing="0"/>
-        <w:contextualSpacing/>
-        <w:jc w:val="both"/>
-        <w:rPr>
-          <w:rFonts w:asciiTheme="minorHAnsi" w:hAnsiTheme="minorHAnsi" w:cstheme="minorHAnsi"/>
-          <w:b/>
-          <w:color w:val="454545"/>
-          <w:sz w:val="22"/>
-          <w:szCs w:val="22"/>
-        </w:rPr>
-      </w:pPr>
-      <w:r>
-        <w:rPr>
-          <w:b/>
-        </w:rPr>
-        <w:t>Feature Extraction</w:t>
-      </w:r>
-      <w:r>
-        <w:rPr>
-          <w:b/>
-        </w:rPr>
-        <w:t xml:space="preserve"> and Methodology:</w:t>
+        <w:pStyle w:val="Heading2"/>
+        <w:rPr>
+          <w:rFonts w:cstheme="minorHAnsi"/>
+          <w:color w:val="454545"/>
+          <w:sz w:val="16"/>
+          <w:szCs w:val="22"/>
+        </w:rPr>
+      </w:pPr>
+      <w:r>
+        <w:rPr>
+          <w:sz w:val="21"/>
+        </w:rPr>
+        <w:t>Feature Extraction and Methodology:</w:t>
       </w:r>
     </w:p>
     <w:p>
@@ -3031,8 +3096,14 @@
     <w:p>
       <w:pPr>
         <w:pStyle w:val="Heading3"/>
-      </w:pPr>
-      <w:r>
+        <w:rPr>
+          <w:sz w:val="22"/>
+        </w:rPr>
+      </w:pPr>
+      <w:r>
+        <w:rPr>
+          <w:sz w:val="22"/>
+        </w:rPr>
         <w:t>Insights from the dataset and its extracted features:</w:t>
       </w:r>
     </w:p>
@@ -3123,6 +3194,7 @@
         <w:rPr>
           <w:rFonts w:cstheme="minorHAnsi"/>
         </w:rPr>
+        <w:lastRenderedPageBreak/>
         <w:t>The unintended consequence seems to be the fact that such a huge sci-fi movie watching crowd could have been the reasons for confus</w:t>
       </w:r>
       <w:r>
@@ -3167,7 +3239,6 @@
         <w:rPr>
           <w:i w:val="0"/>
         </w:rPr>
-        <w:lastRenderedPageBreak/>
         <w:t>Do UFO Sightings only occur in rural areas?</w:t>
       </w:r>
     </w:p>
@@ -3241,8 +3312,6 @@
         </w:rPr>
         <w:t>in which UFOs occur</w:t>
       </w:r>
-      <w:bookmarkStart w:id="0" w:name="_GoBack"/>
-      <w:bookmarkEnd w:id="0"/>
       <w:r>
         <w:rPr>
           <w:i w:val="0"/>

</xml_diff>